<commit_message>
Created the checkpoints in document file
</commit_message>
<xml_diff>
--- a/Lab_Exam_Question.docx
+++ b/Lab_Exam_Question.docx
@@ -377,13 +377,474 @@
           <w:lang w:val="en-US"/>
         </w:rPr>
       </w:pPr>
-      <w:r>
-        <w:rPr>
-          <w:sz w:val="26"/>
-          <w:szCs w:val="26"/>
-          <w:lang w:val="en-US"/>
-        </w:rPr>
-        <w:t>https://www.kaggle.com/datasets/milobele/sentiment140-dataset-1600000-tweets/data</w:t>
+      <w:hyperlink r:id="rId5" w:history="1">
+        <w:r>
+          <w:rPr>
+            <w:rStyle w:val="Hyperlink"/>
+            <w:sz w:val="26"/>
+            <w:szCs w:val="26"/>
+            <w:lang w:val="en-US"/>
+          </w:rPr>
+          <w:t>https://www.kaggle.com/datasets/milobele/sentiment140-dataset-1600000-tweets/data</w:t>
+        </w:r>
+      </w:hyperlink>
+    </w:p>
+    <w:p>
+      <w:pPr>
+        <w:rPr>
+          <w:sz w:val="26"/>
+          <w:szCs w:val="26"/>
+          <w:lang w:val="en-US"/>
+        </w:rPr>
+      </w:pPr>
+    </w:p>
+    <w:p>
+      <w:pPr>
+        <w:pStyle w:val="ListParagraph"/>
+        <w:numPr>
+          <w:ilvl w:val="0"/>
+          <w:numId w:val="11"/>
+        </w:numPr>
+        <w:rPr>
+          <w:sz w:val="26"/>
+          <w:szCs w:val="26"/>
+          <w:lang w:val="en-US"/>
+        </w:rPr>
+      </w:pPr>
+      <w:r>
+        <w:rPr>
+          <w:sz w:val="26"/>
+          <w:szCs w:val="26"/>
+          <w:lang w:val="en-US"/>
+        </w:rPr>
+        <w:t>Solution file is in this folder named as “</w:t>
+      </w:r>
+      <w:proofErr w:type="spellStart"/>
+      <w:r>
+        <w:rPr>
+          <w:sz w:val="26"/>
+          <w:szCs w:val="26"/>
+          <w:lang w:val="en-US"/>
+        </w:rPr>
+        <w:t>ML_Lab_Exam.ipynb</w:t>
+      </w:r>
+      <w:proofErr w:type="spellEnd"/>
+      <w:r>
+        <w:rPr>
+          <w:sz w:val="26"/>
+          <w:szCs w:val="26"/>
+          <w:lang w:val="en-US"/>
+        </w:rPr>
+        <w:t>”</w:t>
+      </w:r>
+    </w:p>
+    <w:p>
+      <w:pPr>
+        <w:pStyle w:val="ListParagraph"/>
+        <w:numPr>
+          <w:ilvl w:val="0"/>
+          <w:numId w:val="11"/>
+        </w:numPr>
+        <w:rPr>
+          <w:sz w:val="26"/>
+          <w:szCs w:val="26"/>
+          <w:lang w:val="en-US"/>
+        </w:rPr>
+      </w:pPr>
+      <w:r>
+        <w:rPr>
+          <w:sz w:val="26"/>
+          <w:szCs w:val="26"/>
+          <w:lang w:val="en-US"/>
+        </w:rPr>
+        <w:t>Downloaded the zip file of dataset in local and then we proceed with the model development</w:t>
+      </w:r>
+    </w:p>
+    <w:p>
+      <w:pPr>
+        <w:pStyle w:val="ListParagraph"/>
+        <w:numPr>
+          <w:ilvl w:val="0"/>
+          <w:numId w:val="11"/>
+        </w:numPr>
+        <w:rPr>
+          <w:sz w:val="26"/>
+          <w:szCs w:val="26"/>
+          <w:lang w:val="en-US"/>
+        </w:rPr>
+      </w:pPr>
+      <w:r>
+        <w:rPr>
+          <w:sz w:val="26"/>
+          <w:szCs w:val="26"/>
+          <w:lang w:val="en-US"/>
+        </w:rPr>
+        <w:t>Created the model named as “</w:t>
+      </w:r>
+      <w:proofErr w:type="spellStart"/>
+      <w:r>
+        <w:rPr>
+          <w:sz w:val="26"/>
+          <w:szCs w:val="26"/>
+          <w:lang w:val="en-US"/>
+        </w:rPr>
+        <w:t>Twitter_sentiment_model</w:t>
+      </w:r>
+      <w:r>
+        <w:rPr>
+          <w:sz w:val="26"/>
+          <w:szCs w:val="26"/>
+          <w:lang w:val="en-US"/>
+        </w:rPr>
+        <w:t>.sav</w:t>
+      </w:r>
+      <w:proofErr w:type="spellEnd"/>
+      <w:r>
+        <w:rPr>
+          <w:sz w:val="26"/>
+          <w:szCs w:val="26"/>
+          <w:lang w:val="en-US"/>
+        </w:rPr>
+        <w:t>”</w:t>
+      </w:r>
+    </w:p>
+    <w:p>
+      <w:pPr>
+        <w:pStyle w:val="ListParagraph"/>
+        <w:numPr>
+          <w:ilvl w:val="0"/>
+          <w:numId w:val="11"/>
+        </w:numPr>
+        <w:rPr>
+          <w:sz w:val="26"/>
+          <w:szCs w:val="26"/>
+          <w:lang w:val="en-US"/>
+        </w:rPr>
+      </w:pPr>
+      <w:r>
+        <w:rPr>
+          <w:sz w:val="26"/>
+          <w:szCs w:val="26"/>
+          <w:lang w:val="en-US"/>
+        </w:rPr>
+        <w:t>For the ML Ops we have some checkpoint which are given as under:</w:t>
+      </w:r>
+    </w:p>
+    <w:p>
+      <w:pPr>
+        <w:pStyle w:val="ListParagraph"/>
+        <w:numPr>
+          <w:ilvl w:val="1"/>
+          <w:numId w:val="11"/>
+        </w:numPr>
+        <w:rPr>
+          <w:sz w:val="26"/>
+          <w:szCs w:val="26"/>
+          <w:lang w:val="en-US"/>
+        </w:rPr>
+      </w:pPr>
+      <w:r>
+        <w:rPr>
+          <w:sz w:val="26"/>
+          <w:szCs w:val="26"/>
+          <w:lang w:val="en-US"/>
+        </w:rPr>
+        <w:t xml:space="preserve">Checkpoint 1: Upload the whole model with dataset and development file on </w:t>
+      </w:r>
+      <w:proofErr w:type="spellStart"/>
+      <w:r>
+        <w:rPr>
+          <w:sz w:val="26"/>
+          <w:szCs w:val="26"/>
+          <w:lang w:val="en-US"/>
+        </w:rPr>
+        <w:t>github</w:t>
+      </w:r>
+      <w:proofErr w:type="spellEnd"/>
+      <w:r>
+        <w:rPr>
+          <w:sz w:val="26"/>
+          <w:szCs w:val="26"/>
+          <w:lang w:val="en-US"/>
+        </w:rPr>
+        <w:t xml:space="preserve"> for versioning.</w:t>
+      </w:r>
+    </w:p>
+    <w:p>
+      <w:pPr>
+        <w:pStyle w:val="ListParagraph"/>
+        <w:numPr>
+          <w:ilvl w:val="2"/>
+          <w:numId w:val="11"/>
+        </w:numPr>
+        <w:rPr>
+          <w:sz w:val="26"/>
+          <w:szCs w:val="26"/>
+          <w:lang w:val="en-US"/>
+        </w:rPr>
+      </w:pPr>
+      <w:proofErr w:type="spellStart"/>
+      <w:r>
+        <w:rPr>
+          <w:sz w:val="26"/>
+          <w:szCs w:val="26"/>
+          <w:lang w:val="en-US"/>
+        </w:rPr>
+        <w:t>Github</w:t>
+      </w:r>
+      <w:proofErr w:type="spellEnd"/>
+      <w:r>
+        <w:rPr>
+          <w:sz w:val="26"/>
+          <w:szCs w:val="26"/>
+          <w:lang w:val="en-US"/>
+        </w:rPr>
+        <w:t xml:space="preserve"> repository link is: </w:t>
+      </w:r>
+    </w:p>
+    <w:p>
+      <w:pPr>
+        <w:ind w:left="1440"/>
+        <w:rPr>
+          <w:sz w:val="26"/>
+          <w:szCs w:val="26"/>
+          <w:lang w:val="en-US"/>
+        </w:rPr>
+      </w:pPr>
+      <w:hyperlink r:id="rId6" w:history="1">
+        <w:r>
+          <w:rPr>
+            <w:rStyle w:val="Hyperlink"/>
+            <w:sz w:val="26"/>
+            <w:szCs w:val="26"/>
+            <w:lang w:val="en-US"/>
+          </w:rPr>
+          <w:t>https://github.com/sury-git/Twitter_Sentiment_ML_Model</w:t>
+        </w:r>
+      </w:hyperlink>
+    </w:p>
+    <w:p>
+      <w:pPr>
+        <w:pStyle w:val="ListParagraph"/>
+        <w:numPr>
+          <w:ilvl w:val="1"/>
+          <w:numId w:val="11"/>
+        </w:numPr>
+        <w:rPr>
+          <w:sz w:val="26"/>
+          <w:szCs w:val="26"/>
+          <w:lang w:val="en-US"/>
+        </w:rPr>
+      </w:pPr>
+      <w:r>
+        <w:rPr>
+          <w:sz w:val="26"/>
+          <w:szCs w:val="26"/>
+          <w:lang w:val="en-US"/>
+        </w:rPr>
+        <w:lastRenderedPageBreak/>
+        <w:t xml:space="preserve">Checkpoint 2: Create </w:t>
+      </w:r>
+      <w:proofErr w:type="gramStart"/>
+      <w:r>
+        <w:rPr>
+          <w:sz w:val="26"/>
+          <w:szCs w:val="26"/>
+          <w:lang w:val="en-US"/>
+        </w:rPr>
+        <w:t>an .</w:t>
+      </w:r>
+      <w:proofErr w:type="spellStart"/>
+      <w:r>
+        <w:rPr>
+          <w:sz w:val="26"/>
+          <w:szCs w:val="26"/>
+          <w:lang w:val="en-US"/>
+        </w:rPr>
+        <w:t>gitignore</w:t>
+      </w:r>
+      <w:proofErr w:type="spellEnd"/>
+      <w:proofErr w:type="gramEnd"/>
+      <w:r>
+        <w:rPr>
+          <w:sz w:val="26"/>
+          <w:szCs w:val="26"/>
+          <w:lang w:val="en-US"/>
+        </w:rPr>
+        <w:t xml:space="preserve"> file to ignore other unnecessary files to upload on </w:t>
+      </w:r>
+      <w:proofErr w:type="spellStart"/>
+      <w:r>
+        <w:rPr>
+          <w:sz w:val="26"/>
+          <w:szCs w:val="26"/>
+          <w:lang w:val="en-US"/>
+        </w:rPr>
+        <w:t>github</w:t>
+      </w:r>
+      <w:proofErr w:type="spellEnd"/>
+      <w:r>
+        <w:rPr>
+          <w:sz w:val="26"/>
+          <w:szCs w:val="26"/>
+          <w:lang w:val="en-US"/>
+        </w:rPr>
+        <w:t xml:space="preserve"> =&gt; In Progress</w:t>
+      </w:r>
+    </w:p>
+    <w:p>
+      <w:pPr>
+        <w:pStyle w:val="ListParagraph"/>
+        <w:numPr>
+          <w:ilvl w:val="1"/>
+          <w:numId w:val="11"/>
+        </w:numPr>
+        <w:rPr>
+          <w:sz w:val="26"/>
+          <w:szCs w:val="26"/>
+          <w:lang w:val="en-US"/>
+        </w:rPr>
+      </w:pPr>
+      <w:r>
+        <w:rPr>
+          <w:sz w:val="26"/>
+          <w:szCs w:val="26"/>
+          <w:lang w:val="en-US"/>
+        </w:rPr>
+        <w:t>Checkpoint 3: Develop an app.py to interact with model and predict the output =&gt; need to develop</w:t>
+      </w:r>
+    </w:p>
+    <w:p>
+      <w:pPr>
+        <w:pStyle w:val="ListParagraph"/>
+        <w:numPr>
+          <w:ilvl w:val="1"/>
+          <w:numId w:val="11"/>
+        </w:numPr>
+        <w:rPr>
+          <w:sz w:val="26"/>
+          <w:szCs w:val="26"/>
+          <w:lang w:val="en-US"/>
+        </w:rPr>
+      </w:pPr>
+      <w:r>
+        <w:rPr>
+          <w:sz w:val="26"/>
+          <w:szCs w:val="26"/>
+          <w:lang w:val="en-US"/>
+        </w:rPr>
+        <w:t xml:space="preserve">Checkpoint 4: Create </w:t>
+      </w:r>
+      <w:proofErr w:type="gramStart"/>
+      <w:r>
+        <w:rPr>
+          <w:sz w:val="26"/>
+          <w:szCs w:val="26"/>
+          <w:lang w:val="en-US"/>
+        </w:rPr>
+        <w:t>an</w:t>
+      </w:r>
+      <w:proofErr w:type="gramEnd"/>
+      <w:r>
+        <w:rPr>
+          <w:sz w:val="26"/>
+          <w:szCs w:val="26"/>
+          <w:lang w:val="en-US"/>
+        </w:rPr>
+        <w:t xml:space="preserve"> repository on Docker and containerize the application on it</w:t>
+      </w:r>
+    </w:p>
+    <w:p>
+      <w:pPr>
+        <w:pStyle w:val="ListParagraph"/>
+        <w:numPr>
+          <w:ilvl w:val="1"/>
+          <w:numId w:val="11"/>
+        </w:numPr>
+        <w:rPr>
+          <w:sz w:val="26"/>
+          <w:szCs w:val="26"/>
+          <w:lang w:val="en-US"/>
+        </w:rPr>
+      </w:pPr>
+      <w:r>
+        <w:rPr>
+          <w:sz w:val="26"/>
+          <w:szCs w:val="26"/>
+          <w:lang w:val="en-US"/>
+        </w:rPr>
+        <w:t xml:space="preserve">Checkpoint 5: Create the pipeline on </w:t>
+      </w:r>
+      <w:proofErr w:type="spellStart"/>
+      <w:r>
+        <w:rPr>
+          <w:sz w:val="26"/>
+          <w:szCs w:val="26"/>
+          <w:lang w:val="en-US"/>
+        </w:rPr>
+        <w:t>gihub</w:t>
+      </w:r>
+      <w:proofErr w:type="spellEnd"/>
+      <w:r>
+        <w:rPr>
+          <w:sz w:val="26"/>
+          <w:szCs w:val="26"/>
+          <w:lang w:val="en-US"/>
+        </w:rPr>
+        <w:t xml:space="preserve"> Action or Jenkins</w:t>
+      </w:r>
+    </w:p>
+    <w:p>
+      <w:pPr>
+        <w:pStyle w:val="ListParagraph"/>
+        <w:numPr>
+          <w:ilvl w:val="0"/>
+          <w:numId w:val="11"/>
+        </w:numPr>
+        <w:rPr>
+          <w:i/>
+          <w:iCs/>
+          <w:sz w:val="26"/>
+          <w:szCs w:val="26"/>
+          <w:lang w:val="en-US"/>
+        </w:rPr>
+      </w:pPr>
+      <w:r>
+        <w:rPr>
+          <w:i/>
+          <w:iCs/>
+          <w:sz w:val="26"/>
+          <w:szCs w:val="26"/>
+          <w:lang w:val="en-US"/>
+        </w:rPr>
+        <w:t>I know to this point for further development need to gather knowledge</w:t>
+      </w:r>
+      <w:r>
+        <w:rPr>
+          <w:i/>
+          <w:iCs/>
+          <w:sz w:val="26"/>
+          <w:szCs w:val="26"/>
+          <w:lang w:val="en-US"/>
+        </w:rPr>
+        <w:t>.</w:t>
+      </w:r>
+    </w:p>
+    <w:p>
+      <w:pPr>
+        <w:rPr>
+          <w:sz w:val="26"/>
+          <w:szCs w:val="26"/>
+          <w:lang w:val="en-US"/>
+        </w:rPr>
+      </w:pPr>
+      <w:r>
+        <w:rPr>
+          <w:sz w:val="26"/>
+          <w:szCs w:val="26"/>
+          <w:lang w:val="en-US"/>
+        </w:rPr>
+        <w:t xml:space="preserve"> </w:t>
       </w:r>
     </w:p>
     <w:sectPr>
@@ -1740,6 +2201,119 @@
     </w:lvl>
   </w:abstractNum>
   <w:abstractNum w:abstractNumId="9" w15:restartNumberingAfterBreak="0">
+    <w:nsid w:val="78453F3A"/>
+    <w:multiLevelType w:val="hybridMultilevel"/>
+    <w:tmpl w:val="6DD047EE"/>
+    <w:lvl w:ilvl="0" w:tplc="40090001">
+      <w:start w:val="1"/>
+      <w:numFmt w:val="bullet"/>
+      <w:lvlText w:val=""/>
+      <w:lvlJc w:val="left"/>
+      <w:pPr>
+        <w:ind w:left="720" w:hanging="360"/>
+      </w:pPr>
+      <w:rPr>
+        <w:rFonts w:ascii="Symbol" w:hAnsi="Symbol" w:hint="default"/>
+      </w:rPr>
+    </w:lvl>
+    <w:lvl w:ilvl="1" w:tplc="40090003">
+      <w:start w:val="1"/>
+      <w:numFmt w:val="bullet"/>
+      <w:lvlText w:val="o"/>
+      <w:lvlJc w:val="left"/>
+      <w:pPr>
+        <w:ind w:left="1440" w:hanging="360"/>
+      </w:pPr>
+      <w:rPr>
+        <w:rFonts w:ascii="Courier New" w:hAnsi="Courier New" w:cs="Courier New" w:hint="default"/>
+      </w:rPr>
+    </w:lvl>
+    <w:lvl w:ilvl="2" w:tplc="40090005">
+      <w:start w:val="1"/>
+      <w:numFmt w:val="bullet"/>
+      <w:lvlText w:val=""/>
+      <w:lvlJc w:val="left"/>
+      <w:pPr>
+        <w:ind w:left="2160" w:hanging="360"/>
+      </w:pPr>
+      <w:rPr>
+        <w:rFonts w:ascii="Wingdings" w:hAnsi="Wingdings" w:hint="default"/>
+      </w:rPr>
+    </w:lvl>
+    <w:lvl w:ilvl="3" w:tplc="40090001" w:tentative="1">
+      <w:start w:val="1"/>
+      <w:numFmt w:val="bullet"/>
+      <w:lvlText w:val=""/>
+      <w:lvlJc w:val="left"/>
+      <w:pPr>
+        <w:ind w:left="2880" w:hanging="360"/>
+      </w:pPr>
+      <w:rPr>
+        <w:rFonts w:ascii="Symbol" w:hAnsi="Symbol" w:hint="default"/>
+      </w:rPr>
+    </w:lvl>
+    <w:lvl w:ilvl="4" w:tplc="40090003" w:tentative="1">
+      <w:start w:val="1"/>
+      <w:numFmt w:val="bullet"/>
+      <w:lvlText w:val="o"/>
+      <w:lvlJc w:val="left"/>
+      <w:pPr>
+        <w:ind w:left="3600" w:hanging="360"/>
+      </w:pPr>
+      <w:rPr>
+        <w:rFonts w:ascii="Courier New" w:hAnsi="Courier New" w:cs="Courier New" w:hint="default"/>
+      </w:rPr>
+    </w:lvl>
+    <w:lvl w:ilvl="5" w:tplc="40090005" w:tentative="1">
+      <w:start w:val="1"/>
+      <w:numFmt w:val="bullet"/>
+      <w:lvlText w:val=""/>
+      <w:lvlJc w:val="left"/>
+      <w:pPr>
+        <w:ind w:left="4320" w:hanging="360"/>
+      </w:pPr>
+      <w:rPr>
+        <w:rFonts w:ascii="Wingdings" w:hAnsi="Wingdings" w:hint="default"/>
+      </w:rPr>
+    </w:lvl>
+    <w:lvl w:ilvl="6" w:tplc="40090001" w:tentative="1">
+      <w:start w:val="1"/>
+      <w:numFmt w:val="bullet"/>
+      <w:lvlText w:val=""/>
+      <w:lvlJc w:val="left"/>
+      <w:pPr>
+        <w:ind w:left="5040" w:hanging="360"/>
+      </w:pPr>
+      <w:rPr>
+        <w:rFonts w:ascii="Symbol" w:hAnsi="Symbol" w:hint="default"/>
+      </w:rPr>
+    </w:lvl>
+    <w:lvl w:ilvl="7" w:tplc="40090003" w:tentative="1">
+      <w:start w:val="1"/>
+      <w:numFmt w:val="bullet"/>
+      <w:lvlText w:val="o"/>
+      <w:lvlJc w:val="left"/>
+      <w:pPr>
+        <w:ind w:left="5760" w:hanging="360"/>
+      </w:pPr>
+      <w:rPr>
+        <w:rFonts w:ascii="Courier New" w:hAnsi="Courier New" w:cs="Courier New" w:hint="default"/>
+      </w:rPr>
+    </w:lvl>
+    <w:lvl w:ilvl="8" w:tplc="40090005" w:tentative="1">
+      <w:start w:val="1"/>
+      <w:numFmt w:val="bullet"/>
+      <w:lvlText w:val=""/>
+      <w:lvlJc w:val="left"/>
+      <w:pPr>
+        <w:ind w:left="6480" w:hanging="360"/>
+      </w:pPr>
+      <w:rPr>
+        <w:rFonts w:ascii="Wingdings" w:hAnsi="Wingdings" w:hint="default"/>
+      </w:rPr>
+    </w:lvl>
+  </w:abstractNum>
+  <w:abstractNum w:abstractNumId="10" w15:restartNumberingAfterBreak="0">
     <w:nsid w:val="784C454E"/>
     <w:multiLevelType w:val="multilevel"/>
     <w:tmpl w:val="F29CF028"/>
@@ -1898,7 +2472,7 @@
     <w:abstractNumId w:val="4"/>
   </w:num>
   <w:num w:numId="4" w16cid:durableId="1689674598">
-    <w:abstractNumId w:val="9"/>
+    <w:abstractNumId w:val="10"/>
   </w:num>
   <w:num w:numId="5" w16cid:durableId="164983813">
     <w:abstractNumId w:val="0"/>
@@ -1917,6 +2491,9 @@
   </w:num>
   <w:num w:numId="10" w16cid:durableId="822282607">
     <w:abstractNumId w:val="6"/>
+  </w:num>
+  <w:num w:numId="11" w16cid:durableId="1646666443">
+    <w:abstractNumId w:val="9"/>
   </w:num>
 </w:numbering>
 </file>
@@ -2325,6 +2902,7 @@
   <w:style w:type="character" w:default="1" w:styleId="DefaultParagraphFont">
     <w:name w:val="Default Paragraph Font"/>
     <w:uiPriority w:val="1"/>
+    <w:semiHidden/>
     <w:unhideWhenUsed/>
   </w:style>
   <w:style w:type="table" w:default="1" w:styleId="TableNormal">
@@ -2347,6 +2925,40 @@
     <w:uiPriority w:val="99"/>
     <w:semiHidden/>
     <w:unhideWhenUsed/>
+  </w:style>
+  <w:style w:type="character" w:styleId="Hyperlink">
+    <w:name w:val="Hyperlink"/>
+    <w:basedOn w:val="DefaultParagraphFont"/>
+    <w:uiPriority w:val="99"/>
+    <w:unhideWhenUsed/>
+    <w:rsid w:val="00343E7A"/>
+    <w:rPr>
+      <w:color w:val="0563C1" w:themeColor="hyperlink"/>
+      <w:u w:val="single"/>
+    </w:rPr>
+  </w:style>
+  <w:style w:type="character" w:styleId="UnresolvedMention">
+    <w:name w:val="Unresolved Mention"/>
+    <w:basedOn w:val="DefaultParagraphFont"/>
+    <w:uiPriority w:val="99"/>
+    <w:semiHidden/>
+    <w:unhideWhenUsed/>
+    <w:rsid w:val="00343E7A"/>
+    <w:rPr>
+      <w:color w:val="605E5C"/>
+      <w:shd w:val="clear" w:color="auto" w:fill="E1DFDD"/>
+    </w:rPr>
+  </w:style>
+  <w:style w:type="paragraph" w:styleId="ListParagraph">
+    <w:name w:val="List Paragraph"/>
+    <w:basedOn w:val="Normal"/>
+    <w:uiPriority w:val="34"/>
+    <w:qFormat/>
+    <w:rsid w:val="008A7C0C"/>
+    <w:pPr>
+      <w:ind w:left="720"/>
+      <w:contextualSpacing/>
+    </w:pPr>
   </w:style>
 </w:styles>
 </file>

</xml_diff>

<commit_message>
created application of streamlit
</commit_message>
<xml_diff>
--- a/Lab_Exam_Question.docx
+++ b/Lab_Exam_Question.docx
@@ -33,29 +33,12 @@
           <w:szCs w:val="26"/>
         </w:rPr>
       </w:pPr>
-      <w:proofErr w:type="spellStart"/>
       <w:r>
         <w:rPr>
           <w:sz w:val="26"/>
           <w:szCs w:val="26"/>
         </w:rPr>
-        <w:t>Analyze</w:t>
-      </w:r>
-      <w:proofErr w:type="spellEnd"/>
-      <w:r>
-        <w:rPr>
-          <w:sz w:val="26"/>
-          <w:szCs w:val="26"/>
-        </w:rPr>
-        <w:t xml:space="preserve"> public sentiment on a specific niche topic (e.g., emerging technologies, niche markets, or local events) using social media data. The aim is to detect shifts in sentiment trends and uncover key drivers behind the sentiment.</w:t>
-      </w:r>
-      <w:r>
-        <w:rPr>
-          <w:sz w:val="26"/>
-          <w:szCs w:val="26"/>
-        </w:rPr>
-        <w:br/>
-        <w:t>::</w:t>
+        <w:t>Analyze public sentiment on a specific niche topic (e.g., emerging technologies, niche markets, or local events) using social media data. The aim is to detect shifts in sentiment trends and uncover key drivers behind the sentiment.</w:t>
       </w:r>
     </w:p>
     <w:p>
@@ -64,6 +47,7 @@
           <w:ilvl w:val="0"/>
           <w:numId w:val="6"/>
         </w:numPr>
+        <w:spacing w:after="0"/>
         <w:rPr>
           <w:sz w:val="26"/>
           <w:szCs w:val="26"/>
@@ -83,6 +67,7 @@
           <w:ilvl w:val="0"/>
           <w:numId w:val="6"/>
         </w:numPr>
+        <w:spacing w:after="0"/>
         <w:rPr>
           <w:sz w:val="26"/>
           <w:szCs w:val="26"/>
@@ -102,6 +87,7 @@
           <w:ilvl w:val="0"/>
           <w:numId w:val="6"/>
         </w:numPr>
+        <w:spacing w:after="0"/>
         <w:rPr>
           <w:sz w:val="26"/>
           <w:szCs w:val="26"/>
@@ -117,25 +103,11 @@
     </w:p>
     <w:p>
       <w:pPr>
-        <w:rPr>
-          <w:sz w:val="26"/>
-          <w:szCs w:val="26"/>
-        </w:rPr>
-      </w:pPr>
-      <w:r>
-        <w:rPr>
-          <w:sz w:val="26"/>
-          <w:szCs w:val="26"/>
-        </w:rPr>
-        <w:t>:</w:t>
-      </w:r>
-    </w:p>
-    <w:p>
-      <w:pPr>
         <w:numPr>
           <w:ilvl w:val="0"/>
           <w:numId w:val="7"/>
         </w:numPr>
+        <w:spacing w:after="0"/>
         <w:rPr>
           <w:sz w:val="26"/>
           <w:szCs w:val="26"/>
@@ -155,6 +127,7 @@
           <w:ilvl w:val="0"/>
           <w:numId w:val="7"/>
         </w:numPr>
+        <w:spacing w:after="0"/>
         <w:rPr>
           <w:sz w:val="26"/>
           <w:szCs w:val="26"/>
@@ -170,25 +143,11 @@
     </w:p>
     <w:p>
       <w:pPr>
-        <w:rPr>
-          <w:sz w:val="26"/>
-          <w:szCs w:val="26"/>
-        </w:rPr>
-      </w:pPr>
-      <w:r>
-        <w:rPr>
-          <w:sz w:val="26"/>
-          <w:szCs w:val="26"/>
-        </w:rPr>
-        <w:t>:</w:t>
-      </w:r>
-    </w:p>
-    <w:p>
-      <w:pPr>
         <w:numPr>
           <w:ilvl w:val="0"/>
           <w:numId w:val="8"/>
         </w:numPr>
+        <w:spacing w:after="0"/>
         <w:rPr>
           <w:sz w:val="26"/>
           <w:szCs w:val="26"/>
@@ -208,6 +167,7 @@
           <w:ilvl w:val="0"/>
           <w:numId w:val="8"/>
         </w:numPr>
+        <w:spacing w:after="0"/>
         <w:rPr>
           <w:sz w:val="26"/>
           <w:szCs w:val="26"/>
@@ -218,38 +178,7 @@
           <w:sz w:val="26"/>
           <w:szCs w:val="26"/>
         </w:rPr>
-        <w:t xml:space="preserve">Identify frequently mentioned topics or keywords using word clouds or topic </w:t>
-      </w:r>
-      <w:proofErr w:type="spellStart"/>
-      <w:r>
-        <w:rPr>
-          <w:sz w:val="26"/>
-          <w:szCs w:val="26"/>
-        </w:rPr>
-        <w:t>modeling</w:t>
-      </w:r>
-      <w:proofErr w:type="spellEnd"/>
-      <w:r>
-        <w:rPr>
-          <w:sz w:val="26"/>
-          <w:szCs w:val="26"/>
-        </w:rPr>
-        <w:t xml:space="preserve"> (LDA).</w:t>
-      </w:r>
-    </w:p>
-    <w:p>
-      <w:pPr>
-        <w:rPr>
-          <w:sz w:val="26"/>
-          <w:szCs w:val="26"/>
-        </w:rPr>
-      </w:pPr>
-      <w:r>
-        <w:rPr>
-          <w:sz w:val="26"/>
-          <w:szCs w:val="26"/>
-        </w:rPr>
-        <w:t>:</w:t>
+        <w:t>Identify frequently mentioned topics or keywords using word clouds or topic modeling (LDA).</w:t>
       </w:r>
     </w:p>
     <w:p>
@@ -258,6 +187,7 @@
           <w:ilvl w:val="0"/>
           <w:numId w:val="9"/>
         </w:numPr>
+        <w:spacing w:after="0"/>
         <w:rPr>
           <w:sz w:val="26"/>
           <w:szCs w:val="26"/>
@@ -277,6 +207,7 @@
           <w:ilvl w:val="0"/>
           <w:numId w:val="9"/>
         </w:numPr>
+        <w:spacing w:after="0"/>
         <w:rPr>
           <w:sz w:val="26"/>
           <w:szCs w:val="26"/>
@@ -292,25 +223,11 @@
     </w:p>
     <w:p>
       <w:pPr>
-        <w:rPr>
-          <w:sz w:val="26"/>
-          <w:szCs w:val="26"/>
-        </w:rPr>
-      </w:pPr>
-      <w:r>
-        <w:rPr>
-          <w:sz w:val="26"/>
-          <w:szCs w:val="26"/>
-        </w:rPr>
-        <w:t>:</w:t>
-      </w:r>
-    </w:p>
-    <w:p>
-      <w:pPr>
         <w:numPr>
           <w:ilvl w:val="0"/>
           <w:numId w:val="10"/>
         </w:numPr>
+        <w:spacing w:after="0"/>
         <w:rPr>
           <w:sz w:val="26"/>
           <w:szCs w:val="26"/>
@@ -330,6 +247,7 @@
           <w:ilvl w:val="0"/>
           <w:numId w:val="10"/>
         </w:numPr>
+        <w:spacing w:after="0"/>
         <w:rPr>
           <w:sz w:val="26"/>
           <w:szCs w:val="26"/>
@@ -342,15 +260,6 @@
         </w:rPr>
         <w:t>Identify top influencers or users driving specific sentiments.</w:t>
       </w:r>
-    </w:p>
-    <w:p>
-      <w:pPr>
-        <w:rPr>
-          <w:sz w:val="26"/>
-          <w:szCs w:val="26"/>
-          <w:lang w:val="en-US"/>
-        </w:rPr>
-      </w:pPr>
     </w:p>
     <w:p>
       <w:pPr>
@@ -417,25 +326,7 @@
           <w:szCs w:val="26"/>
           <w:lang w:val="en-US"/>
         </w:rPr>
-        <w:t>Solution file is in this folder named as “</w:t>
-      </w:r>
-      <w:proofErr w:type="spellStart"/>
-      <w:r>
-        <w:rPr>
-          <w:sz w:val="26"/>
-          <w:szCs w:val="26"/>
-          <w:lang w:val="en-US"/>
-        </w:rPr>
-        <w:t>ML_Lab_Exam.ipynb</w:t>
-      </w:r>
-      <w:proofErr w:type="spellEnd"/>
-      <w:r>
-        <w:rPr>
-          <w:sz w:val="26"/>
-          <w:szCs w:val="26"/>
-          <w:lang w:val="en-US"/>
-        </w:rPr>
-        <w:t>”</w:t>
+        <w:t>Solution file is in this folder named as “ML_Lab_Exam.ipynb”</w:t>
       </w:r>
     </w:p>
     <w:p>
@@ -481,7 +372,6 @@
         </w:rPr>
         <w:t>Created the model named as “</w:t>
       </w:r>
-      <w:proofErr w:type="spellStart"/>
       <w:r>
         <w:rPr>
           <w:sz w:val="26"/>
@@ -496,16 +386,7 @@
           <w:szCs w:val="26"/>
           <w:lang w:val="en-US"/>
         </w:rPr>
-        <w:t>.sav</w:t>
-      </w:r>
-      <w:proofErr w:type="spellEnd"/>
-      <w:r>
-        <w:rPr>
-          <w:sz w:val="26"/>
-          <w:szCs w:val="26"/>
-          <w:lang w:val="en-US"/>
-        </w:rPr>
-        <w:t>”</w:t>
+        <w:t>.sav”</w:t>
       </w:r>
     </w:p>
     <w:p>
@@ -549,25 +430,7 @@
           <w:szCs w:val="26"/>
           <w:lang w:val="en-US"/>
         </w:rPr>
-        <w:t xml:space="preserve">Checkpoint 1: Upload the whole model with dataset and development file on </w:t>
-      </w:r>
-      <w:proofErr w:type="spellStart"/>
-      <w:r>
-        <w:rPr>
-          <w:sz w:val="26"/>
-          <w:szCs w:val="26"/>
-          <w:lang w:val="en-US"/>
-        </w:rPr>
-        <w:t>github</w:t>
-      </w:r>
-      <w:proofErr w:type="spellEnd"/>
-      <w:r>
-        <w:rPr>
-          <w:sz w:val="26"/>
-          <w:szCs w:val="26"/>
-          <w:lang w:val="en-US"/>
-        </w:rPr>
-        <w:t xml:space="preserve"> for versioning.</w:t>
+        <w:t>Checkpoint 1: Upload the whole model with dataset and development file on github for versioning.</w:t>
       </w:r>
     </w:p>
     <w:p>
@@ -583,23 +446,13 @@
           <w:lang w:val="en-US"/>
         </w:rPr>
       </w:pPr>
-      <w:proofErr w:type="spellStart"/>
       <w:r>
         <w:rPr>
           <w:sz w:val="26"/>
           <w:szCs w:val="26"/>
           <w:lang w:val="en-US"/>
         </w:rPr>
-        <w:t>Github</w:t>
-      </w:r>
-      <w:proofErr w:type="spellEnd"/>
-      <w:r>
-        <w:rPr>
-          <w:sz w:val="26"/>
-          <w:szCs w:val="26"/>
-          <w:lang w:val="en-US"/>
-        </w:rPr>
-        <w:t xml:space="preserve"> repository link is: </w:t>
+        <w:t xml:space="preserve">Github repository link is: </w:t>
       </w:r>
     </w:p>
     <w:p>
@@ -642,54 +495,15 @@
           <w:szCs w:val="26"/>
           <w:lang w:val="en-US"/>
         </w:rPr>
-        <w:lastRenderedPageBreak/>
-        <w:t xml:space="preserve">Checkpoint 2: Create </w:t>
+        <w:t xml:space="preserve">Checkpoint 2: Create an .gitignore file to ignore other unnecessary files to upload on github =&gt; </w:t>
       </w:r>
-      <w:proofErr w:type="gramStart"/>
       <w:r>
         <w:rPr>
           <w:sz w:val="26"/>
           <w:szCs w:val="26"/>
           <w:lang w:val="en-US"/>
         </w:rPr>
-        <w:t>an .</w:t>
-      </w:r>
-      <w:proofErr w:type="spellStart"/>
-      <w:r>
-        <w:rPr>
-          <w:sz w:val="26"/>
-          <w:szCs w:val="26"/>
-          <w:lang w:val="en-US"/>
-        </w:rPr>
-        <w:t>gitignore</w:t>
-      </w:r>
-      <w:proofErr w:type="spellEnd"/>
-      <w:proofErr w:type="gramEnd"/>
-      <w:r>
-        <w:rPr>
-          <w:sz w:val="26"/>
-          <w:szCs w:val="26"/>
-          <w:lang w:val="en-US"/>
-        </w:rPr>
-        <w:t xml:space="preserve"> file to ignore other unnecessary files to upload on </w:t>
-      </w:r>
-      <w:proofErr w:type="spellStart"/>
-      <w:r>
-        <w:rPr>
-          <w:sz w:val="26"/>
-          <w:szCs w:val="26"/>
-          <w:lang w:val="en-US"/>
-        </w:rPr>
-        <w:t>github</w:t>
-      </w:r>
-      <w:proofErr w:type="spellEnd"/>
-      <w:r>
-        <w:rPr>
-          <w:sz w:val="26"/>
-          <w:szCs w:val="26"/>
-          <w:lang w:val="en-US"/>
-        </w:rPr>
-        <w:t xml:space="preserve"> =&gt; In Progress</w:t>
+        <w:t>achieved</w:t>
       </w:r>
     </w:p>
     <w:p>
@@ -711,7 +525,15 @@
           <w:szCs w:val="26"/>
           <w:lang w:val="en-US"/>
         </w:rPr>
-        <w:t>Checkpoint 3: Develop an app.py to interact with model and predict the output =&gt; need to develop</w:t>
+        <w:t xml:space="preserve">Checkpoint 3: Develop an app.py to interact with model and predict the output =&gt; </w:t>
+      </w:r>
+      <w:r>
+        <w:rPr>
+          <w:sz w:val="26"/>
+          <w:szCs w:val="26"/>
+          <w:lang w:val="en-US"/>
+        </w:rPr>
+        <w:t>In progress</w:t>
       </w:r>
     </w:p>
     <w:p>
@@ -733,25 +555,7 @@
           <w:szCs w:val="26"/>
           <w:lang w:val="en-US"/>
         </w:rPr>
-        <w:t xml:space="preserve">Checkpoint 4: Create </w:t>
-      </w:r>
-      <w:proofErr w:type="gramStart"/>
-      <w:r>
-        <w:rPr>
-          <w:sz w:val="26"/>
-          <w:szCs w:val="26"/>
-          <w:lang w:val="en-US"/>
-        </w:rPr>
-        <w:t>an</w:t>
-      </w:r>
-      <w:proofErr w:type="gramEnd"/>
-      <w:r>
-        <w:rPr>
-          <w:sz w:val="26"/>
-          <w:szCs w:val="26"/>
-          <w:lang w:val="en-US"/>
-        </w:rPr>
-        <w:t xml:space="preserve"> repository on Docker and containerize the application on it</w:t>
+        <w:t>Checkpoint 4: Create an repository on Docker and containerize the application on it</w:t>
       </w:r>
     </w:p>
     <w:p>
@@ -773,25 +577,7 @@
           <w:szCs w:val="26"/>
           <w:lang w:val="en-US"/>
         </w:rPr>
-        <w:t xml:space="preserve">Checkpoint 5: Create the pipeline on </w:t>
-      </w:r>
-      <w:proofErr w:type="spellStart"/>
-      <w:r>
-        <w:rPr>
-          <w:sz w:val="26"/>
-          <w:szCs w:val="26"/>
-          <w:lang w:val="en-US"/>
-        </w:rPr>
-        <w:t>gihub</w:t>
-      </w:r>
-      <w:proofErr w:type="spellEnd"/>
-      <w:r>
-        <w:rPr>
-          <w:sz w:val="26"/>
-          <w:szCs w:val="26"/>
-          <w:lang w:val="en-US"/>
-        </w:rPr>
-        <w:t xml:space="preserve"> Action or Jenkins</w:t>
+        <w:t>Checkpoint 5: Create the pipeline on gihub Action or Jenkins</w:t>
       </w:r>
     </w:p>
     <w:p>

</xml_diff>